<commit_message>
level 2 result implement
</commit_message>
<xml_diff>
--- a/Art Refs/level result drafts.docx
+++ b/Art Refs/level result drafts.docx
@@ -41,6 +41,29 @@
     </w:p>
     <w:p/>
     <w:p>
+      <w:r>
+        <w:t>Index Fossils are fossils that have only lived a tiny lifespan over a huge area.</w:t>
+      </w:r>
+    </w:p>
+    <w:p>
+      <w:r>
+        <w:t>These are the criteria:</w:t>
+      </w:r>
+    </w:p>
+    <w:p>
+      <w:r>
+        <w:t>1. The fossil must be easily recognizable and distinct.</w:t>
+      </w:r>
+    </w:p>
+    <w:p>
+      <w:r>
+        <w:t>2. It must be found over a large area.</w:t>
+      </w:r>
+    </w:p>
+    <w:p>
+      <w:r>
+        <w:t>3. It must have lived for a short time, such that it's only found in one stratum.</w:t>
+      </w:r>
       <w:bookmarkStart w:id="0" w:name="_GoBack"/>
       <w:bookmarkEnd w:id="0"/>
     </w:p>

</xml_diff>

<commit_message>
refactor superposition level result, change level 2 result to use superposition
</commit_message>
<xml_diff>
--- a/Art Refs/level result drafts.docx
+++ b/Art Refs/level result drafts.docx
@@ -63,6 +63,46 @@
     <w:p>
       <w:r>
         <w:t>3. It must have lived for a short time, such that it's only found in one stratum.</w:t>
+      </w:r>
+    </w:p>
+    <w:p/>
+    <w:p>
+      <w:r>
+        <w:t>Igneous rocks form when magma cools off</w:t>
+      </w:r>
+      <w:r>
+        <w:t>, creating crystals.</w:t>
+      </w:r>
+    </w:p>
+    <w:p>
+      <w:r>
+        <w:t xml:space="preserve">Metamorphic rocks form when </w:t>
+      </w:r>
+      <w:r>
+        <w:t>pressure is applied to other rocks. Pressure generates heat, causing rocks to change.</w:t>
+      </w:r>
+    </w:p>
+    <w:p>
+      <w:r>
+        <w:t xml:space="preserve">Sedimentary rocks form when </w:t>
+      </w:r>
+      <w:r>
+        <w:t xml:space="preserve">other types of rocks are broken down </w:t>
+      </w:r>
+      <w:r>
+        <w:t>in</w:t>
+      </w:r>
+      <w:r>
+        <w:t>to sediments by</w:t>
+      </w:r>
+      <w:r>
+        <w:t xml:space="preserve"> weathering and erosion. These </w:t>
+      </w:r>
+      <w:r>
+        <w:t>sediments</w:t>
+      </w:r>
+      <w:r>
+        <w:t xml:space="preserve"> cement together after a long period of time.</w:t>
       </w:r>
       <w:bookmarkStart w:id="0" w:name="_GoBack"/>
       <w:bookmarkEnd w:id="0"/>

</xml_diff>